<commit_message>
AIRE version 3.1.0 final
</commit_message>
<xml_diff>
--- a/documents/AIRE documentation.docx
+++ b/documents/AIRE documentation.docx
@@ -1,6 +1,6 @@
 
 <file path=word/document.xml><?xml version="1.0" encoding="utf-8"?>
-<w:document xmlns:wpc="http://schemas.microsoft.com/office/word/2010/wordprocessingCanvas" xmlns:cx="http://schemas.microsoft.com/office/drawing/2014/chartex" xmlns:cx1="http://schemas.microsoft.com/office/drawing/2015/9/8/chartex" xmlns:cx2="http://schemas.microsoft.com/office/drawing/2015/10/21/chartex" xmlns:cx3="http://schemas.microsoft.com/office/drawing/2016/5/9/chartex" xmlns:cx4="http://schemas.microsoft.com/office/drawing/2016/5/10/chartex" xmlns:cx5="http://schemas.microsoft.com/office/drawing/2016/5/11/chartex" xmlns:cx6="http://schemas.microsoft.com/office/drawing/2016/5/12/chartex" xmlns:cx7="http://schemas.microsoft.com/office/drawing/2016/5/13/chartex" xmlns:cx8="http://schemas.microsoft.com/office/drawing/2016/5/14/chartex" xmlns:mc="http://schemas.openxmlformats.org/markup-compatibility/2006" xmlns:aink="http://schemas.microsoft.com/office/drawing/2016/ink" xmlns:am3d="http://schemas.microsoft.com/office/drawing/2017/model3d" xmlns:o="urn:schemas-microsoft-com:office:office" xmlns:r="http://schemas.openxmlformats.org/officeDocument/2006/relationships" xmlns:m="http://schemas.openxmlformats.org/officeDocument/2006/math" xmlns:v="urn:schemas-microsoft-com:vml" xmlns:wp14="http://schemas.microsoft.com/office/word/2010/wordprocessingDrawing" xmlns:wp="http://schemas.openxmlformats.org/drawingml/2006/wordprocessingDrawing" xmlns:w10="urn:schemas-microsoft-com:office:word" xmlns:w="http://schemas.openxmlformats.org/wordprocessingml/2006/main" xmlns:w14="http://schemas.microsoft.com/office/word/2010/wordml" xmlns:w15="http://schemas.microsoft.com/office/word/2012/wordml" xmlns:w16cex="http://schemas.microsoft.com/office/word/2018/wordml/cex" xmlns:w16cid="http://schemas.microsoft.com/office/word/2016/wordml/cid" xmlns:w16="http://schemas.microsoft.com/office/word/2018/wordml" xmlns:w16sdtdh="http://schemas.microsoft.com/office/word/2020/wordml/sdtdatahash" xmlns:w16se="http://schemas.microsoft.com/office/word/2015/wordml/symex" xmlns:wpg="http://schemas.microsoft.com/office/word/2010/wordprocessingGroup" xmlns:wpi="http://schemas.microsoft.com/office/word/2010/wordprocessingInk" xmlns:wne="http://schemas.microsoft.com/office/word/2006/wordml" xmlns:wps="http://schemas.microsoft.com/office/word/2010/wordprocessingShape" mc:Ignorable="w14 w15 w16se w16cid w16 w16cex w16sdtdh wp14">
+<w:document xmlns:wpc="http://schemas.microsoft.com/office/word/2010/wordprocessingCanvas" xmlns:cx="http://schemas.microsoft.com/office/drawing/2014/chartex" xmlns:cx1="http://schemas.microsoft.com/office/drawing/2015/9/8/chartex" xmlns:cx2="http://schemas.microsoft.com/office/drawing/2015/10/21/chartex" xmlns:cx3="http://schemas.microsoft.com/office/drawing/2016/5/9/chartex" xmlns:cx4="http://schemas.microsoft.com/office/drawing/2016/5/10/chartex" xmlns:cx5="http://schemas.microsoft.com/office/drawing/2016/5/11/chartex" xmlns:cx6="http://schemas.microsoft.com/office/drawing/2016/5/12/chartex" xmlns:cx7="http://schemas.microsoft.com/office/drawing/2016/5/13/chartex" xmlns:cx8="http://schemas.microsoft.com/office/drawing/2016/5/14/chartex" xmlns:mc="http://schemas.openxmlformats.org/markup-compatibility/2006" xmlns:aink="http://schemas.microsoft.com/office/drawing/2016/ink" xmlns:am3d="http://schemas.microsoft.com/office/drawing/2017/model3d" xmlns:o="urn:schemas-microsoft-com:office:office" xmlns:oel="http://schemas.microsoft.com/office/2019/extlst" xmlns:r="http://schemas.openxmlformats.org/officeDocument/2006/relationships" xmlns:m="http://schemas.openxmlformats.org/officeDocument/2006/math" xmlns:v="urn:schemas-microsoft-com:vml" xmlns:wp14="http://schemas.microsoft.com/office/word/2010/wordprocessingDrawing" xmlns:wp="http://schemas.openxmlformats.org/drawingml/2006/wordprocessingDrawing" xmlns:w10="urn:schemas-microsoft-com:office:word" xmlns:w="http://schemas.openxmlformats.org/wordprocessingml/2006/main" xmlns:w14="http://schemas.microsoft.com/office/word/2010/wordml" xmlns:w15="http://schemas.microsoft.com/office/word/2012/wordml" xmlns:w16cex="http://schemas.microsoft.com/office/word/2018/wordml/cex" xmlns:w16cid="http://schemas.microsoft.com/office/word/2016/wordml/cid" xmlns:w16="http://schemas.microsoft.com/office/word/2018/wordml" xmlns:w16sdtdh="http://schemas.microsoft.com/office/word/2020/wordml/sdtdatahash" xmlns:w16se="http://schemas.microsoft.com/office/word/2015/wordml/symex" xmlns:wpg="http://schemas.microsoft.com/office/word/2010/wordprocessingGroup" xmlns:wpi="http://schemas.microsoft.com/office/word/2010/wordprocessingInk" xmlns:wne="http://schemas.microsoft.com/office/word/2006/wordml" xmlns:wps="http://schemas.microsoft.com/office/word/2010/wordprocessingShape" mc:Ignorable="w14 w15 w16se w16cid w16 w16cex w16sdtdh wp14">
   <w:body>
     <w:p>
       <w:pPr>
@@ -88,7 +88,15 @@
         </w:numPr>
       </w:pPr>
       <w:r>
-        <w:t xml:space="preserve">A new operational plan that has information about planned initiatives comes out every fiscal year. Each branch needs to make intake forms of their respective initiatives and submit them to EAO for architecture governance review. To reduce time they need to spend to create intake forms, AIRE </w:t>
+        <w:t xml:space="preserve">A new operational plan that has information about planned initiatives comes out every fiscal year. Each branch needs to make intake forms of their respective initiatives and submit them to EAO for architecture governance review. To reduce </w:t>
+      </w:r>
+      <w:proofErr w:type="gramStart"/>
+      <w:r>
+        <w:t>time</w:t>
+      </w:r>
+      <w:proofErr w:type="gramEnd"/>
+      <w:r>
+        <w:t xml:space="preserve"> they need to spend to create intake forms, AIRE </w:t>
       </w:r>
       <w:r>
         <w:t xml:space="preserve">needs </w:t>
@@ -289,8 +297,13 @@
         </w:numPr>
       </w:pPr>
       <w:r>
-        <w:t>AGP0 submission requirements check</w:t>
-      </w:r>
+        <w:t xml:space="preserve">AGP0 submission requirements </w:t>
+      </w:r>
+      <w:proofErr w:type="gramStart"/>
+      <w:r>
+        <w:t>check</w:t>
+      </w:r>
+      <w:proofErr w:type="gramEnd"/>
     </w:p>
     <w:p>
       <w:pPr>
@@ -320,6 +333,26 @@
       <w:pPr>
         <w:pStyle w:val="ListParagraph"/>
         <w:numPr>
+          <w:ilvl w:val="2"/>
+          <w:numId w:val="5"/>
+        </w:numPr>
+      </w:pPr>
+      <w:r>
+        <w:t xml:space="preserve">AGP submissions are in this folder. </w:t>
+      </w:r>
+      <w:hyperlink r:id="rId7" w:history="1">
+        <w:r>
+          <w:rPr>
+            <w:rStyle w:val="Hyperlink"/>
+          </w:rPr>
+          <w:t>01 - APPL</w:t>
+        </w:r>
+      </w:hyperlink>
+    </w:p>
+    <w:p>
+      <w:pPr>
+        <w:pStyle w:val="ListParagraph"/>
+        <w:numPr>
           <w:ilvl w:val="1"/>
           <w:numId w:val="5"/>
         </w:numPr>
@@ -337,7 +370,15 @@
         </w:numPr>
       </w:pPr>
       <w:r>
-        <w:t xml:space="preserve">Check the AGP0 requirements of an AGP 0 submission </w:t>
+        <w:t xml:space="preserve">Check the AGP0 requirements of an AGP 0 </w:t>
+      </w:r>
+      <w:proofErr w:type="gramStart"/>
+      <w:r>
+        <w:t>submission</w:t>
+      </w:r>
+      <w:proofErr w:type="gramEnd"/>
+      <w:r>
+        <w:t xml:space="preserve"> </w:t>
       </w:r>
     </w:p>
     <w:p>
@@ -407,8 +448,13 @@
         </w:numPr>
       </w:pPr>
       <w:r>
-        <w:t>Launches a home menu where one of AIRE modules can be selected and ran</w:t>
-      </w:r>
+        <w:t xml:space="preserve">Launches a home menu where one of AIRE modules can be selected and </w:t>
+      </w:r>
+      <w:proofErr w:type="gramStart"/>
+      <w:r>
+        <w:t>ran</w:t>
+      </w:r>
+      <w:proofErr w:type="gramEnd"/>
     </w:p>
     <w:p>
       <w:pPr>
@@ -668,8 +714,13 @@
         </w:numPr>
       </w:pPr>
       <w:r>
-        <w:t>Requirements check report</w:t>
-      </w:r>
+        <w:t xml:space="preserve">Requirements check </w:t>
+      </w:r>
+      <w:proofErr w:type="gramStart"/>
+      <w:r>
+        <w:t>report</w:t>
+      </w:r>
+      <w:proofErr w:type="gramEnd"/>
     </w:p>
     <w:p>
       <w:pPr>
@@ -746,8 +797,13 @@
         </w:numPr>
       </w:pPr>
       <w:r>
-        <w:t>Check result</w:t>
-      </w:r>
+        <w:t xml:space="preserve">Check </w:t>
+      </w:r>
+      <w:proofErr w:type="gramStart"/>
+      <w:r>
+        <w:t>result</w:t>
+      </w:r>
+      <w:proofErr w:type="gramEnd"/>
     </w:p>
     <w:p>
       <w:pPr>
@@ -814,761 +870,13 @@
     </w:p>
     <w:p/>
     <w:p/>
-    <w:p/>
-    <w:p/>
-    <w:p/>
-    <w:p/>
-    <w:p/>
-    <w:p/>
-    <w:p/>
-    <w:p/>
-    <w:p/>
-    <w:p/>
-    <w:p/>
-    <w:p>
-      <w:pPr>
-        <w:rPr>
-          <w:sz w:val="32"/>
-          <w:szCs w:val="32"/>
-        </w:rPr>
-      </w:pPr>
-      <w:r>
-        <w:rPr>
-          <w:sz w:val="32"/>
-          <w:szCs w:val="32"/>
-        </w:rPr>
-        <w:t>Folder Structure</w:t>
-      </w:r>
-    </w:p>
-    <w:p>
-      <w:r>
-        <w:rPr>
-          <w:noProof/>
-        </w:rPr>
-        <w:lastRenderedPageBreak/>
-        <w:drawing>
-          <wp:inline distT="0" distB="0" distL="0" distR="0" wp14:anchorId="5AE7DA20" wp14:editId="71CEFB3A">
-            <wp:extent cx="2433099" cy="5962297"/>
-            <wp:effectExtent l="0" t="0" r="5715" b="635"/>
-            <wp:docPr id="1" name="Picture 1"/>
-            <wp:cNvGraphicFramePr>
-              <a:graphicFrameLocks xmlns:a="http://schemas.openxmlformats.org/drawingml/2006/main" noChangeAspect="1"/>
-            </wp:cNvGraphicFramePr>
-            <a:graphic xmlns:a="http://schemas.openxmlformats.org/drawingml/2006/main">
-              <a:graphicData uri="http://schemas.openxmlformats.org/drawingml/2006/picture">
-                <pic:pic xmlns:pic="http://schemas.openxmlformats.org/drawingml/2006/picture">
-                  <pic:nvPicPr>
-                    <pic:cNvPr id="0" name="Picture 1"/>
-                    <pic:cNvPicPr>
-                      <a:picLocks noChangeAspect="1" noChangeArrowheads="1"/>
-                    </pic:cNvPicPr>
-                  </pic:nvPicPr>
-                  <pic:blipFill>
-                    <a:blip r:embed="rId7">
-                      <a:extLst>
-                        <a:ext uri="{28A0092B-C50C-407E-A947-70E740481C1C}">
-                          <a14:useLocalDpi xmlns:a14="http://schemas.microsoft.com/office/drawing/2010/main" val="0"/>
-                        </a:ext>
-                      </a:extLst>
-                    </a:blip>
-                    <a:srcRect/>
-                    <a:stretch>
-                      <a:fillRect/>
-                    </a:stretch>
-                  </pic:blipFill>
-                  <pic:spPr bwMode="auto">
-                    <a:xfrm>
-                      <a:off x="0" y="0"/>
-                      <a:ext cx="2435586" cy="5968392"/>
-                    </a:xfrm>
-                    <a:prstGeom prst="rect">
-                      <a:avLst/>
-                    </a:prstGeom>
-                    <a:noFill/>
-                    <a:ln>
-                      <a:noFill/>
-                    </a:ln>
-                  </pic:spPr>
-                </pic:pic>
-              </a:graphicData>
-            </a:graphic>
-          </wp:inline>
-        </w:drawing>
-      </w:r>
-    </w:p>
-    <w:p>
-      <w:pPr>
-        <w:pBdr>
-          <w:bottom w:val="single" w:sz="6" w:space="1" w:color="auto"/>
-        </w:pBdr>
-      </w:pPr>
-    </w:p>
-    <w:p/>
-    <w:p/>
-    <w:p/>
-    <w:p/>
-    <w:p/>
-    <w:p>
-      <w:pPr>
-        <w:rPr>
-          <w:sz w:val="32"/>
-          <w:szCs w:val="32"/>
-        </w:rPr>
-      </w:pPr>
-      <w:r>
-        <w:rPr>
-          <w:sz w:val="32"/>
-          <w:szCs w:val="32"/>
-        </w:rPr>
-        <w:t>Architecture</w:t>
-      </w:r>
-    </w:p>
-    <w:p>
-      <w:r>
-        <w:rPr>
-          <w:noProof/>
-        </w:rPr>
-        <w:lastRenderedPageBreak/>
-        <w:drawing>
-          <wp:inline distT="0" distB="0" distL="0" distR="0" wp14:anchorId="717409F7" wp14:editId="7D310B00">
-            <wp:extent cx="5818239" cy="3196424"/>
-            <wp:effectExtent l="0" t="0" r="0" b="4445"/>
-            <wp:docPr id="5" name="Picture 5"/>
-            <wp:cNvGraphicFramePr>
-              <a:graphicFrameLocks xmlns:a="http://schemas.openxmlformats.org/drawingml/2006/main" noChangeAspect="1"/>
-            </wp:cNvGraphicFramePr>
-            <a:graphic xmlns:a="http://schemas.openxmlformats.org/drawingml/2006/main">
-              <a:graphicData uri="http://schemas.openxmlformats.org/drawingml/2006/picture">
-                <pic:pic xmlns:pic="http://schemas.openxmlformats.org/drawingml/2006/picture">
-                  <pic:nvPicPr>
-                    <pic:cNvPr id="0" name="Picture 3"/>
-                    <pic:cNvPicPr>
-                      <a:picLocks noChangeAspect="1" noChangeArrowheads="1"/>
-                    </pic:cNvPicPr>
-                  </pic:nvPicPr>
-                  <pic:blipFill>
-                    <a:blip r:embed="rId8">
-                      <a:extLst>
-                        <a:ext uri="{28A0092B-C50C-407E-A947-70E740481C1C}">
-                          <a14:useLocalDpi xmlns:a14="http://schemas.microsoft.com/office/drawing/2010/main" val="0"/>
-                        </a:ext>
-                      </a:extLst>
-                    </a:blip>
-                    <a:srcRect/>
-                    <a:stretch>
-                      <a:fillRect/>
-                    </a:stretch>
-                  </pic:blipFill>
-                  <pic:spPr bwMode="auto">
-                    <a:xfrm>
-                      <a:off x="0" y="0"/>
-                      <a:ext cx="5871552" cy="3225713"/>
-                    </a:xfrm>
-                    <a:prstGeom prst="rect">
-                      <a:avLst/>
-                    </a:prstGeom>
-                    <a:noFill/>
-                    <a:ln>
-                      <a:noFill/>
-                    </a:ln>
-                  </pic:spPr>
-                </pic:pic>
-              </a:graphicData>
-            </a:graphic>
-          </wp:inline>
-        </w:drawing>
-      </w:r>
-    </w:p>
-    <w:p>
-      <w:pPr>
-        <w:pBdr>
-          <w:bottom w:val="single" w:sz="6" w:space="1" w:color="auto"/>
-        </w:pBdr>
-        <w:sectPr>
-          <w:headerReference w:type="even" r:id="rId9"/>
-          <w:headerReference w:type="default" r:id="rId10"/>
-          <w:footerReference w:type="even" r:id="rId11"/>
-          <w:footerReference w:type="default" r:id="rId12"/>
-          <w:headerReference w:type="first" r:id="rId13"/>
-          <w:footerReference w:type="first" r:id="rId14"/>
-          <w:pgSz w:w="12240" w:h="15840"/>
-          <w:pgMar w:top="1440" w:right="1440" w:bottom="1440" w:left="1440" w:header="708" w:footer="708" w:gutter="0"/>
-          <w:cols w:space="708"/>
-          <w:docGrid w:linePitch="360"/>
-        </w:sectPr>
-      </w:pPr>
-    </w:p>
-    <w:p>
-      <w:pPr>
-        <w:pBdr>
-          <w:bottom w:val="single" w:sz="6" w:space="1" w:color="auto"/>
-        </w:pBdr>
-      </w:pPr>
-    </w:p>
-    <w:p>
-      <w:pPr>
-        <w:pBdr>
-          <w:bottom w:val="single" w:sz="6" w:space="1" w:color="auto"/>
-        </w:pBdr>
-        <w:rPr>
-          <w:noProof/>
-        </w:rPr>
-      </w:pPr>
-      <w:r>
-        <w:rPr>
-          <w:noProof/>
-        </w:rPr>
-        <w:drawing>
-          <wp:inline distT="0" distB="0" distL="0" distR="0" wp14:anchorId="59DEAE63" wp14:editId="244741D9">
-            <wp:extent cx="9660890" cy="1725295"/>
-            <wp:effectExtent l="0" t="0" r="0" b="8255"/>
-            <wp:docPr id="7" name="Picture 7"/>
-            <wp:cNvGraphicFramePr>
-              <a:graphicFrameLocks xmlns:a="http://schemas.openxmlformats.org/drawingml/2006/main" noChangeAspect="1"/>
-            </wp:cNvGraphicFramePr>
-            <a:graphic xmlns:a="http://schemas.openxmlformats.org/drawingml/2006/main">
-              <a:graphicData uri="http://schemas.openxmlformats.org/drawingml/2006/picture">
-                <pic:pic xmlns:pic="http://schemas.openxmlformats.org/drawingml/2006/picture">
-                  <pic:nvPicPr>
-                    <pic:cNvPr id="0" name="Picture 4"/>
-                    <pic:cNvPicPr>
-                      <a:picLocks noChangeAspect="1" noChangeArrowheads="1"/>
-                    </pic:cNvPicPr>
-                  </pic:nvPicPr>
-                  <pic:blipFill>
-                    <a:blip r:embed="rId15">
-                      <a:extLst>
-                        <a:ext uri="{28A0092B-C50C-407E-A947-70E740481C1C}">
-                          <a14:useLocalDpi xmlns:a14="http://schemas.microsoft.com/office/drawing/2010/main" val="0"/>
-                        </a:ext>
-                      </a:extLst>
-                    </a:blip>
-                    <a:srcRect/>
-                    <a:stretch>
-                      <a:fillRect/>
-                    </a:stretch>
-                  </pic:blipFill>
-                  <pic:spPr bwMode="auto">
-                    <a:xfrm>
-                      <a:off x="0" y="0"/>
-                      <a:ext cx="9660890" cy="1725295"/>
-                    </a:xfrm>
-                    <a:prstGeom prst="rect">
-                      <a:avLst/>
-                    </a:prstGeom>
-                    <a:noFill/>
-                    <a:ln>
-                      <a:noFill/>
-                    </a:ln>
-                  </pic:spPr>
-                </pic:pic>
-              </a:graphicData>
-            </a:graphic>
-          </wp:inline>
-        </w:drawing>
-      </w:r>
-    </w:p>
-    <w:p>
-      <w:pPr>
-        <w:pBdr>
-          <w:bottom w:val="single" w:sz="6" w:space="1" w:color="auto"/>
-        </w:pBdr>
-      </w:pPr>
-      <w:r>
-        <w:rPr>
-          <w:noProof/>
-        </w:rPr>
-        <w:lastRenderedPageBreak/>
-        <w:drawing>
-          <wp:inline distT="0" distB="0" distL="0" distR="0" wp14:anchorId="0F055C9B" wp14:editId="6DDDC6FF">
-            <wp:extent cx="7879743" cy="5158731"/>
-            <wp:effectExtent l="0" t="0" r="6985" b="4445"/>
-            <wp:docPr id="4" name="Picture 4"/>
-            <wp:cNvGraphicFramePr>
-              <a:graphicFrameLocks xmlns:a="http://schemas.openxmlformats.org/drawingml/2006/main" noChangeAspect="1"/>
-            </wp:cNvGraphicFramePr>
-            <a:graphic xmlns:a="http://schemas.openxmlformats.org/drawingml/2006/main">
-              <a:graphicData uri="http://schemas.openxmlformats.org/drawingml/2006/picture">
-                <pic:pic xmlns:pic="http://schemas.openxmlformats.org/drawingml/2006/picture">
-                  <pic:nvPicPr>
-                    <pic:cNvPr id="0" name="Picture 2"/>
-                    <pic:cNvPicPr>
-                      <a:picLocks noChangeAspect="1" noChangeArrowheads="1"/>
-                    </pic:cNvPicPr>
-                  </pic:nvPicPr>
-                  <pic:blipFill>
-                    <a:blip r:embed="rId16">
-                      <a:extLst>
-                        <a:ext uri="{28A0092B-C50C-407E-A947-70E740481C1C}">
-                          <a14:useLocalDpi xmlns:a14="http://schemas.microsoft.com/office/drawing/2010/main" val="0"/>
-                        </a:ext>
-                      </a:extLst>
-                    </a:blip>
-                    <a:srcRect/>
-                    <a:stretch>
-                      <a:fillRect/>
-                    </a:stretch>
-                  </pic:blipFill>
-                  <pic:spPr bwMode="auto">
-                    <a:xfrm>
-                      <a:off x="0" y="0"/>
-                      <a:ext cx="7883292" cy="5161054"/>
-                    </a:xfrm>
-                    <a:prstGeom prst="rect">
-                      <a:avLst/>
-                    </a:prstGeom>
-                    <a:noFill/>
-                    <a:ln>
-                      <a:noFill/>
-                    </a:ln>
-                  </pic:spPr>
-                </pic:pic>
-              </a:graphicData>
-            </a:graphic>
-          </wp:inline>
-        </w:drawing>
-      </w:r>
-    </w:p>
-    <w:p>
-      <w:pPr>
-        <w:pBdr>
-          <w:bottom w:val="single" w:sz="6" w:space="1" w:color="auto"/>
-        </w:pBdr>
-      </w:pPr>
-      <w:proofErr w:type="spellStart"/>
-      <w:r>
-        <w:t>e</w:t>
-      </w:r>
-      <w:r>
-        <w:t>arly_e</w:t>
-      </w:r>
-      <w:r>
-        <w:t>ngagement</w:t>
-      </w:r>
-      <w:proofErr w:type="spellEnd"/>
-      <w:r>
-        <w:t>(</w:t>
-      </w:r>
-      <w:proofErr w:type="spellStart"/>
-      <w:r>
-        <w:t>path_to_curr_op</w:t>
-      </w:r>
-      <w:proofErr w:type="spellEnd"/>
-      <w:r>
-        <w:t>)</w:t>
-      </w:r>
-    </w:p>
-    <w:p>
-      <w:pPr>
-        <w:pBdr>
-          <w:bottom w:val="single" w:sz="6" w:space="1" w:color="auto"/>
-        </w:pBdr>
-      </w:pPr>
-      <w:r>
-        <w:t xml:space="preserve">        1. Receives a path to an operational plan file</w:t>
-      </w:r>
-    </w:p>
-    <w:p>
-      <w:pPr>
-        <w:pBdr>
-          <w:bottom w:val="single" w:sz="6" w:space="1" w:color="auto"/>
-        </w:pBdr>
-      </w:pPr>
-      <w:r>
-        <w:t xml:space="preserve">        2. Initializes [data] dictionary variable</w:t>
-      </w:r>
-    </w:p>
-    <w:p>
-      <w:pPr>
-        <w:pBdr>
-          <w:bottom w:val="single" w:sz="6" w:space="1" w:color="auto"/>
-        </w:pBdr>
-      </w:pPr>
-      <w:r>
-        <w:t xml:space="preserve">        3. Put current datetime into [data]</w:t>
-      </w:r>
-    </w:p>
-    <w:p>
-      <w:pPr>
-        <w:pBdr>
-          <w:bottom w:val="single" w:sz="6" w:space="1" w:color="auto"/>
-        </w:pBdr>
-      </w:pPr>
-      <w:r>
-        <w:lastRenderedPageBreak/>
-        <w:t xml:space="preserve">        4. Copy the received operational plan file to the output folder</w:t>
-      </w:r>
-    </w:p>
-    <w:p>
-      <w:pPr>
-        <w:pBdr>
-          <w:bottom w:val="single" w:sz="6" w:space="1" w:color="auto"/>
-        </w:pBdr>
-      </w:pPr>
-      <w:r>
-        <w:t xml:space="preserve">        5. Put the path to the operational plan file in the output folder into [data]</w:t>
-      </w:r>
-    </w:p>
-    <w:p>
-      <w:pPr>
-        <w:pBdr>
-          <w:bottom w:val="single" w:sz="6" w:space="1" w:color="auto"/>
-        </w:pBdr>
-      </w:pPr>
-      <w:proofErr w:type="spellStart"/>
-      <w:r>
-        <w:t>c</w:t>
-      </w:r>
-      <w:r>
-        <w:t>heck_first_run</w:t>
-      </w:r>
-      <w:proofErr w:type="spellEnd"/>
-      <w:r>
-        <w:t>()</w:t>
-      </w:r>
-    </w:p>
-    <w:p>
-      <w:pPr>
-        <w:pBdr>
-          <w:bottom w:val="single" w:sz="6" w:space="1" w:color="auto"/>
-        </w:pBdr>
-      </w:pPr>
-      <w:r>
-        <w:t xml:space="preserve">      1. Check whether there was a previous run by checking the archive folder</w:t>
-      </w:r>
-    </w:p>
-    <w:p>
-      <w:pPr>
-        <w:pBdr>
-          <w:bottom w:val="single" w:sz="6" w:space="1" w:color="auto"/>
-        </w:pBdr>
-      </w:pPr>
-      <w:proofErr w:type="spellStart"/>
-      <w:r>
-        <w:t>a</w:t>
-      </w:r>
-      <w:r>
-        <w:t>dd_previous_op_to_output_folder</w:t>
-      </w:r>
-      <w:proofErr w:type="spellEnd"/>
-      <w:r>
-        <w:t>()</w:t>
-      </w:r>
-    </w:p>
-    <w:p>
-      <w:pPr>
-        <w:pBdr>
-          <w:bottom w:val="single" w:sz="6" w:space="1" w:color="auto"/>
-        </w:pBdr>
-      </w:pPr>
-      <w:r>
-        <w:t xml:space="preserve">        1. Copy the previous operational plan file in the archive folder into the output folder</w:t>
-      </w:r>
-    </w:p>
-    <w:p>
-      <w:pPr>
-        <w:pBdr>
-          <w:bottom w:val="single" w:sz="6" w:space="1" w:color="auto"/>
-        </w:pBdr>
-      </w:pPr>
-      <w:r>
-        <w:t xml:space="preserve">        2. Add the path to the previous operational plan file in the output folder to [data]</w:t>
-      </w:r>
-      <w:r>
-        <w:tab/>
-      </w:r>
-    </w:p>
-    <w:p>
-      <w:pPr>
-        <w:pBdr>
-          <w:bottom w:val="single" w:sz="6" w:space="1" w:color="auto"/>
-        </w:pBdr>
-      </w:pPr>
-      <w:proofErr w:type="spellStart"/>
-      <w:r>
-        <w:t>c</w:t>
-      </w:r>
-      <w:r>
-        <w:t>ompare_current_previous_op</w:t>
-      </w:r>
-      <w:proofErr w:type="spellEnd"/>
-      <w:r>
-        <w:t>()</w:t>
-      </w:r>
-    </w:p>
-    <w:p>
-      <w:pPr>
-        <w:pBdr>
-          <w:bottom w:val="single" w:sz="6" w:space="1" w:color="auto"/>
-        </w:pBdr>
-      </w:pPr>
-      <w:r>
-        <w:t xml:space="preserve">        1. Compare the previous and current operational plans </w:t>
-      </w:r>
-    </w:p>
-    <w:p>
-      <w:pPr>
-        <w:pBdr>
-          <w:bottom w:val="single" w:sz="6" w:space="1" w:color="auto"/>
-        </w:pBdr>
-      </w:pPr>
-      <w:r>
-        <w:t xml:space="preserve">        2. Initializes [comparison] dictionary variable</w:t>
-      </w:r>
-    </w:p>
-    <w:p>
-      <w:pPr>
-        <w:pBdr>
-          <w:bottom w:val="single" w:sz="6" w:space="1" w:color="auto"/>
-        </w:pBdr>
-      </w:pPr>
-      <w:r>
-        <w:t xml:space="preserve">        3. Put comparison results (same or not, changed cell location and values if there is any) into [comparison]</w:t>
-      </w:r>
-    </w:p>
-    <w:p>
-      <w:pPr>
-        <w:pBdr>
-          <w:bottom w:val="single" w:sz="6" w:space="1" w:color="auto"/>
-        </w:pBdr>
-      </w:pPr>
-      <w:r>
-        <w:t xml:space="preserve">        4. Put [comparison] into [data]</w:t>
-      </w:r>
-    </w:p>
-    <w:p>
-      <w:pPr>
-        <w:pBdr>
-          <w:bottom w:val="single" w:sz="6" w:space="1" w:color="auto"/>
-        </w:pBdr>
-      </w:pPr>
-      <w:proofErr w:type="spellStart"/>
-      <w:r>
-        <w:t>g</w:t>
-      </w:r>
-      <w:r>
-        <w:t>enerate_comparison_report</w:t>
-      </w:r>
-      <w:proofErr w:type="spellEnd"/>
-      <w:r>
-        <w:t>()</w:t>
-      </w:r>
-    </w:p>
-    <w:p>
-      <w:pPr>
-        <w:pBdr>
-          <w:bottom w:val="single" w:sz="6" w:space="1" w:color="auto"/>
-        </w:pBdr>
-      </w:pPr>
-      <w:r>
-        <w:t xml:space="preserve">        1. Generate a Word Document object</w:t>
-      </w:r>
-    </w:p>
-    <w:p>
-      <w:pPr>
-        <w:pBdr>
-          <w:bottom w:val="single" w:sz="6" w:space="1" w:color="auto"/>
-        </w:pBdr>
-      </w:pPr>
-      <w:r>
-        <w:t xml:space="preserve">        2. Iterate through [data] to put information into the Word Document object</w:t>
-      </w:r>
-    </w:p>
-    <w:p>
-      <w:pPr>
-        <w:pBdr>
-          <w:bottom w:val="single" w:sz="6" w:space="1" w:color="auto"/>
-        </w:pBdr>
-      </w:pPr>
-      <w:r>
-        <w:t xml:space="preserve">        3. Save the Word Document object as a Word file in the output folder.</w:t>
-      </w:r>
-    </w:p>
-    <w:p>
-      <w:pPr>
-        <w:pBdr>
-          <w:bottom w:val="single" w:sz="6" w:space="1" w:color="auto"/>
-        </w:pBdr>
-      </w:pPr>
-      <w:proofErr w:type="spellStart"/>
-      <w:r>
-        <w:t>g</w:t>
-      </w:r>
-      <w:r>
-        <w:t>enerate_comparison_tables</w:t>
-      </w:r>
-      <w:proofErr w:type="spellEnd"/>
-      <w:r>
-        <w:t>()</w:t>
-      </w:r>
-    </w:p>
-    <w:p>
-      <w:pPr>
-        <w:pBdr>
-          <w:bottom w:val="single" w:sz="6" w:space="1" w:color="auto"/>
-        </w:pBdr>
-      </w:pPr>
-      <w:r>
-        <w:t xml:space="preserve">        1. Make a copy of the current operational plan file to use it to describe the changed cells</w:t>
-      </w:r>
-    </w:p>
-    <w:p>
-      <w:pPr>
-        <w:pBdr>
-          <w:bottom w:val="single" w:sz="6" w:space="1" w:color="auto"/>
-        </w:pBdr>
-      </w:pPr>
-      <w:r>
-        <w:t xml:space="preserve">        2. If one of the sheets (RUN/GROW/TRANSFORM) are changed, compare the previous and current operational plan files of the changed sheet, highlight the changed </w:t>
-      </w:r>
-      <w:proofErr w:type="spellStart"/>
-      <w:r>
-        <w:t>cells,and</w:t>
-      </w:r>
-      <w:proofErr w:type="spellEnd"/>
-      <w:r>
-        <w:t xml:space="preserve"> write both previous and current values in the copied file</w:t>
-      </w:r>
-    </w:p>
-    <w:p>
-      <w:pPr>
-        <w:pBdr>
-          <w:bottom w:val="single" w:sz="6" w:space="1" w:color="auto"/>
-        </w:pBdr>
-      </w:pPr>
-      <w:proofErr w:type="spellStart"/>
-      <w:r>
-        <w:t>g</w:t>
-      </w:r>
-      <w:r>
-        <w:t>enerate_intake_forms</w:t>
-      </w:r>
-      <w:proofErr w:type="spellEnd"/>
-      <w:r>
-        <w:t>()</w:t>
-      </w:r>
-    </w:p>
-    <w:p>
-      <w:pPr>
-        <w:pBdr>
-          <w:bottom w:val="single" w:sz="6" w:space="1" w:color="auto"/>
-        </w:pBdr>
-      </w:pPr>
-      <w:r>
-        <w:t xml:space="preserve">        1. Generate intake forms of all items in the 3 sheets (RUN/GROW/TRANSFORM) and save them in the output folder</w:t>
-      </w:r>
-    </w:p>
-    <w:p>
-      <w:pPr>
-        <w:pBdr>
-          <w:bottom w:val="single" w:sz="6" w:space="1" w:color="auto"/>
-        </w:pBdr>
-      </w:pPr>
-      <w:proofErr w:type="spellStart"/>
-      <w:r>
-        <w:t>a</w:t>
-      </w:r>
-      <w:r>
-        <w:t>rchive_files</w:t>
-      </w:r>
-      <w:proofErr w:type="spellEnd"/>
-      <w:r>
-        <w:t>()</w:t>
-      </w:r>
-    </w:p>
-    <w:p>
-      <w:pPr>
-        <w:pBdr>
-          <w:bottom w:val="single" w:sz="6" w:space="1" w:color="auto"/>
-        </w:pBdr>
-      </w:pPr>
-      <w:r>
-        <w:lastRenderedPageBreak/>
-        <w:t xml:space="preserve">        1. Make a zip file of the output folder and put it in the data/archive folder</w:t>
-      </w:r>
-    </w:p>
-    <w:p>
-      <w:pPr>
-        <w:pBdr>
-          <w:bottom w:val="single" w:sz="6" w:space="1" w:color="auto"/>
-        </w:pBdr>
-      </w:pPr>
-      <w:r>
-        <w:t xml:space="preserve">        2. Save the current operational plan file in the data/archive folder for the next run (will be used as a previous operational plan)</w:t>
-      </w:r>
-    </w:p>
-    <w:p>
-      <w:pPr>
-        <w:pBdr>
-          <w:bottom w:val="single" w:sz="6" w:space="1" w:color="auto"/>
-        </w:pBdr>
-      </w:pPr>
-      <w:proofErr w:type="spellStart"/>
-      <w:r>
-        <w:t>c</w:t>
-      </w:r>
-      <w:r>
-        <w:t>lear_output_folde</w:t>
-      </w:r>
-      <w:r>
-        <w:t>r</w:t>
-      </w:r>
-      <w:proofErr w:type="spellEnd"/>
-      <w:r>
-        <w:t>()</w:t>
-      </w:r>
-    </w:p>
-    <w:p>
-      <w:pPr>
-        <w:pBdr>
-          <w:bottom w:val="single" w:sz="6" w:space="1" w:color="auto"/>
-        </w:pBdr>
-      </w:pPr>
-      <w:r>
-        <w:t xml:space="preserve">        1. Delete all the files in the output folder for the next run</w:t>
-      </w:r>
-    </w:p>
-    <w:p>
-      <w:pPr>
-        <w:pBdr>
-          <w:bottom w:val="single" w:sz="6" w:space="1" w:color="auto"/>
-        </w:pBdr>
-      </w:pPr>
-    </w:p>
-    <w:p>
-      <w:pPr>
-        <w:pBdr>
-          <w:bottom w:val="single" w:sz="6" w:space="1" w:color="auto"/>
-        </w:pBdr>
-      </w:pPr>
-    </w:p>
-    <w:p>
-      <w:pPr>
-        <w:pBdr>
-          <w:bottom w:val="single" w:sz="6" w:space="1" w:color="auto"/>
-        </w:pBdr>
-      </w:pPr>
-    </w:p>
-    <w:p>
-      <w:pPr>
-        <w:pBdr>
-          <w:bottom w:val="single" w:sz="6" w:space="1" w:color="auto"/>
-        </w:pBdr>
-        <w:sectPr>
-          <w:pgSz w:w="15840" w:h="12240" w:orient="landscape" w:code="1"/>
-          <w:pgMar w:top="306" w:right="306" w:bottom="306" w:left="306" w:header="709" w:footer="709" w:gutter="0"/>
-          <w:cols w:space="708"/>
-          <w:docGrid w:linePitch="360"/>
-        </w:sectPr>
-      </w:pPr>
-    </w:p>
-    <w:p>
-      <w:r>
-        <w:lastRenderedPageBreak/>
-        <w:t>Pre-AGP0 module (TBD)</w:t>
-      </w:r>
-    </w:p>
     <w:sectPr>
+      <w:headerReference w:type="even" r:id="rId8"/>
+      <w:headerReference w:type="default" r:id="rId9"/>
+      <w:footerReference w:type="even" r:id="rId10"/>
+      <w:footerReference w:type="default" r:id="rId11"/>
+      <w:headerReference w:type="first" r:id="rId12"/>
+      <w:footerReference w:type="first" r:id="rId13"/>
       <w:pgSz w:w="12240" w:h="15840"/>
       <w:pgMar w:top="1440" w:right="1440" w:bottom="1440" w:left="1440" w:header="708" w:footer="708" w:gutter="0"/>
       <w:cols w:space="708"/>
@@ -1579,7 +887,7 @@
 </file>
 
 <file path=word/endnotes.xml><?xml version="1.0" encoding="utf-8"?>
-<w:endnotes xmlns:wpc="http://schemas.microsoft.com/office/word/2010/wordprocessingCanvas" xmlns:cx="http://schemas.microsoft.com/office/drawing/2014/chartex" xmlns:cx1="http://schemas.microsoft.com/office/drawing/2015/9/8/chartex" xmlns:cx2="http://schemas.microsoft.com/office/drawing/2015/10/21/chartex" xmlns:cx3="http://schemas.microsoft.com/office/drawing/2016/5/9/chartex" xmlns:cx4="http://schemas.microsoft.com/office/drawing/2016/5/10/chartex" xmlns:cx5="http://schemas.microsoft.com/office/drawing/2016/5/11/chartex" xmlns:cx6="http://schemas.microsoft.com/office/drawing/2016/5/12/chartex" xmlns:cx7="http://schemas.microsoft.com/office/drawing/2016/5/13/chartex" xmlns:cx8="http://schemas.microsoft.com/office/drawing/2016/5/14/chartex" xmlns:mc="http://schemas.openxmlformats.org/markup-compatibility/2006" xmlns:aink="http://schemas.microsoft.com/office/drawing/2016/ink" xmlns:am3d="http://schemas.microsoft.com/office/drawing/2017/model3d" xmlns:o="urn:schemas-microsoft-com:office:office" xmlns:r="http://schemas.openxmlformats.org/officeDocument/2006/relationships" xmlns:m="http://schemas.openxmlformats.org/officeDocument/2006/math" xmlns:v="urn:schemas-microsoft-com:vml" xmlns:wp14="http://schemas.microsoft.com/office/word/2010/wordprocessingDrawing" xmlns:wp="http://schemas.openxmlformats.org/drawingml/2006/wordprocessingDrawing" xmlns:w10="urn:schemas-microsoft-com:office:word" xmlns:w="http://schemas.openxmlformats.org/wordprocessingml/2006/main" xmlns:w14="http://schemas.microsoft.com/office/word/2010/wordml" xmlns:w15="http://schemas.microsoft.com/office/word/2012/wordml" xmlns:w16cex="http://schemas.microsoft.com/office/word/2018/wordml/cex" xmlns:w16cid="http://schemas.microsoft.com/office/word/2016/wordml/cid" xmlns:w16="http://schemas.microsoft.com/office/word/2018/wordml" xmlns:w16sdtdh="http://schemas.microsoft.com/office/word/2020/wordml/sdtdatahash" xmlns:w16se="http://schemas.microsoft.com/office/word/2015/wordml/symex" xmlns:wpg="http://schemas.microsoft.com/office/word/2010/wordprocessingGroup" xmlns:wpi="http://schemas.microsoft.com/office/word/2010/wordprocessingInk" xmlns:wne="http://schemas.microsoft.com/office/word/2006/wordml" xmlns:wps="http://schemas.microsoft.com/office/word/2010/wordprocessingShape" mc:Ignorable="w14 w15 w16se w16cid w16 w16cex w16sdtdh wp14">
+<w:endnotes xmlns:wpc="http://schemas.microsoft.com/office/word/2010/wordprocessingCanvas" xmlns:cx="http://schemas.microsoft.com/office/drawing/2014/chartex" xmlns:cx1="http://schemas.microsoft.com/office/drawing/2015/9/8/chartex" xmlns:cx2="http://schemas.microsoft.com/office/drawing/2015/10/21/chartex" xmlns:cx3="http://schemas.microsoft.com/office/drawing/2016/5/9/chartex" xmlns:cx4="http://schemas.microsoft.com/office/drawing/2016/5/10/chartex" xmlns:cx5="http://schemas.microsoft.com/office/drawing/2016/5/11/chartex" xmlns:cx6="http://schemas.microsoft.com/office/drawing/2016/5/12/chartex" xmlns:cx7="http://schemas.microsoft.com/office/drawing/2016/5/13/chartex" xmlns:cx8="http://schemas.microsoft.com/office/drawing/2016/5/14/chartex" xmlns:mc="http://schemas.openxmlformats.org/markup-compatibility/2006" xmlns:aink="http://schemas.microsoft.com/office/drawing/2016/ink" xmlns:am3d="http://schemas.microsoft.com/office/drawing/2017/model3d" xmlns:o="urn:schemas-microsoft-com:office:office" xmlns:oel="http://schemas.microsoft.com/office/2019/extlst" xmlns:r="http://schemas.openxmlformats.org/officeDocument/2006/relationships" xmlns:m="http://schemas.openxmlformats.org/officeDocument/2006/math" xmlns:v="urn:schemas-microsoft-com:vml" xmlns:wp14="http://schemas.microsoft.com/office/word/2010/wordprocessingDrawing" xmlns:wp="http://schemas.openxmlformats.org/drawingml/2006/wordprocessingDrawing" xmlns:w10="urn:schemas-microsoft-com:office:word" xmlns:w="http://schemas.openxmlformats.org/wordprocessingml/2006/main" xmlns:w14="http://schemas.microsoft.com/office/word/2010/wordml" xmlns:w15="http://schemas.microsoft.com/office/word/2012/wordml" xmlns:w16cex="http://schemas.microsoft.com/office/word/2018/wordml/cex" xmlns:w16cid="http://schemas.microsoft.com/office/word/2016/wordml/cid" xmlns:w16="http://schemas.microsoft.com/office/word/2018/wordml" xmlns:w16sdtdh="http://schemas.microsoft.com/office/word/2020/wordml/sdtdatahash" xmlns:w16se="http://schemas.microsoft.com/office/word/2015/wordml/symex" xmlns:wpg="http://schemas.microsoft.com/office/word/2010/wordprocessingGroup" xmlns:wpi="http://schemas.microsoft.com/office/word/2010/wordprocessingInk" xmlns:wne="http://schemas.microsoft.com/office/word/2006/wordml" xmlns:wps="http://schemas.microsoft.com/office/word/2010/wordprocessingShape" mc:Ignorable="w14 w15 w16se w16cid w16 w16cex w16sdtdh wp14">
   <w:endnote w:type="separator" w:id="-1">
     <w:p>
       <w:pPr>
@@ -1604,7 +912,7 @@
 </file>
 
 <file path=word/footer1.xml><?xml version="1.0" encoding="utf-8"?>
-<w:ftr xmlns:wpc="http://schemas.microsoft.com/office/word/2010/wordprocessingCanvas" xmlns:cx="http://schemas.microsoft.com/office/drawing/2014/chartex" xmlns:cx1="http://schemas.microsoft.com/office/drawing/2015/9/8/chartex" xmlns:cx2="http://schemas.microsoft.com/office/drawing/2015/10/21/chartex" xmlns:cx3="http://schemas.microsoft.com/office/drawing/2016/5/9/chartex" xmlns:cx4="http://schemas.microsoft.com/office/drawing/2016/5/10/chartex" xmlns:cx5="http://schemas.microsoft.com/office/drawing/2016/5/11/chartex" xmlns:cx6="http://schemas.microsoft.com/office/drawing/2016/5/12/chartex" xmlns:cx7="http://schemas.microsoft.com/office/drawing/2016/5/13/chartex" xmlns:cx8="http://schemas.microsoft.com/office/drawing/2016/5/14/chartex" xmlns:mc="http://schemas.openxmlformats.org/markup-compatibility/2006" xmlns:aink="http://schemas.microsoft.com/office/drawing/2016/ink" xmlns:am3d="http://schemas.microsoft.com/office/drawing/2017/model3d" xmlns:o="urn:schemas-microsoft-com:office:office" xmlns:r="http://schemas.openxmlformats.org/officeDocument/2006/relationships" xmlns:m="http://schemas.openxmlformats.org/officeDocument/2006/math" xmlns:v="urn:schemas-microsoft-com:vml" xmlns:wp14="http://schemas.microsoft.com/office/word/2010/wordprocessingDrawing" xmlns:wp="http://schemas.openxmlformats.org/drawingml/2006/wordprocessingDrawing" xmlns:w10="urn:schemas-microsoft-com:office:word" xmlns:w="http://schemas.openxmlformats.org/wordprocessingml/2006/main" xmlns:w14="http://schemas.microsoft.com/office/word/2010/wordml" xmlns:w15="http://schemas.microsoft.com/office/word/2012/wordml" xmlns:w16cex="http://schemas.microsoft.com/office/word/2018/wordml/cex" xmlns:w16cid="http://schemas.microsoft.com/office/word/2016/wordml/cid" xmlns:w16="http://schemas.microsoft.com/office/word/2018/wordml" xmlns:w16sdtdh="http://schemas.microsoft.com/office/word/2020/wordml/sdtdatahash" xmlns:w16se="http://schemas.microsoft.com/office/word/2015/wordml/symex" xmlns:wpg="http://schemas.microsoft.com/office/word/2010/wordprocessingGroup" xmlns:wpi="http://schemas.microsoft.com/office/word/2010/wordprocessingInk" xmlns:wne="http://schemas.microsoft.com/office/word/2006/wordml" xmlns:wps="http://schemas.microsoft.com/office/word/2010/wordprocessingShape" mc:Ignorable="w14 w15 w16se w16cid w16 w16cex w16sdtdh wp14">
+<w:ftr xmlns:wpc="http://schemas.microsoft.com/office/word/2010/wordprocessingCanvas" xmlns:cx="http://schemas.microsoft.com/office/drawing/2014/chartex" xmlns:cx1="http://schemas.microsoft.com/office/drawing/2015/9/8/chartex" xmlns:cx2="http://schemas.microsoft.com/office/drawing/2015/10/21/chartex" xmlns:cx3="http://schemas.microsoft.com/office/drawing/2016/5/9/chartex" xmlns:cx4="http://schemas.microsoft.com/office/drawing/2016/5/10/chartex" xmlns:cx5="http://schemas.microsoft.com/office/drawing/2016/5/11/chartex" xmlns:cx6="http://schemas.microsoft.com/office/drawing/2016/5/12/chartex" xmlns:cx7="http://schemas.microsoft.com/office/drawing/2016/5/13/chartex" xmlns:cx8="http://schemas.microsoft.com/office/drawing/2016/5/14/chartex" xmlns:mc="http://schemas.openxmlformats.org/markup-compatibility/2006" xmlns:aink="http://schemas.microsoft.com/office/drawing/2016/ink" xmlns:am3d="http://schemas.microsoft.com/office/drawing/2017/model3d" xmlns:o="urn:schemas-microsoft-com:office:office" xmlns:oel="http://schemas.microsoft.com/office/2019/extlst" xmlns:r="http://schemas.openxmlformats.org/officeDocument/2006/relationships" xmlns:m="http://schemas.openxmlformats.org/officeDocument/2006/math" xmlns:v="urn:schemas-microsoft-com:vml" xmlns:wp14="http://schemas.microsoft.com/office/word/2010/wordprocessingDrawing" xmlns:wp="http://schemas.openxmlformats.org/drawingml/2006/wordprocessingDrawing" xmlns:w10="urn:schemas-microsoft-com:office:word" xmlns:w="http://schemas.openxmlformats.org/wordprocessingml/2006/main" xmlns:w14="http://schemas.microsoft.com/office/word/2010/wordml" xmlns:w15="http://schemas.microsoft.com/office/word/2012/wordml" xmlns:w16cex="http://schemas.microsoft.com/office/word/2018/wordml/cex" xmlns:w16cid="http://schemas.microsoft.com/office/word/2016/wordml/cid" xmlns:w16="http://schemas.microsoft.com/office/word/2018/wordml" xmlns:w16sdtdh="http://schemas.microsoft.com/office/word/2020/wordml/sdtdatahash" xmlns:w16se="http://schemas.microsoft.com/office/word/2015/wordml/symex" xmlns:wpg="http://schemas.microsoft.com/office/word/2010/wordprocessingGroup" xmlns:wpi="http://schemas.microsoft.com/office/word/2010/wordprocessingInk" xmlns:wne="http://schemas.microsoft.com/office/word/2006/wordml" xmlns:wps="http://schemas.microsoft.com/office/word/2010/wordprocessingShape" mc:Ignorable="w14 w15 w16se w16cid w16 w16cex w16sdtdh wp14">
   <w:p>
     <w:pPr>
       <w:pStyle w:val="Footer"/>
@@ -1614,7 +922,7 @@
 </file>
 
 <file path=word/footer2.xml><?xml version="1.0" encoding="utf-8"?>
-<w:ftr xmlns:wpc="http://schemas.microsoft.com/office/word/2010/wordprocessingCanvas" xmlns:cx="http://schemas.microsoft.com/office/drawing/2014/chartex" xmlns:cx1="http://schemas.microsoft.com/office/drawing/2015/9/8/chartex" xmlns:cx2="http://schemas.microsoft.com/office/drawing/2015/10/21/chartex" xmlns:cx3="http://schemas.microsoft.com/office/drawing/2016/5/9/chartex" xmlns:cx4="http://schemas.microsoft.com/office/drawing/2016/5/10/chartex" xmlns:cx5="http://schemas.microsoft.com/office/drawing/2016/5/11/chartex" xmlns:cx6="http://schemas.microsoft.com/office/drawing/2016/5/12/chartex" xmlns:cx7="http://schemas.microsoft.com/office/drawing/2016/5/13/chartex" xmlns:cx8="http://schemas.microsoft.com/office/drawing/2016/5/14/chartex" xmlns:mc="http://schemas.openxmlformats.org/markup-compatibility/2006" xmlns:aink="http://schemas.microsoft.com/office/drawing/2016/ink" xmlns:am3d="http://schemas.microsoft.com/office/drawing/2017/model3d" xmlns:o="urn:schemas-microsoft-com:office:office" xmlns:r="http://schemas.openxmlformats.org/officeDocument/2006/relationships" xmlns:m="http://schemas.openxmlformats.org/officeDocument/2006/math" xmlns:v="urn:schemas-microsoft-com:vml" xmlns:wp14="http://schemas.microsoft.com/office/word/2010/wordprocessingDrawing" xmlns:wp="http://schemas.openxmlformats.org/drawingml/2006/wordprocessingDrawing" xmlns:w10="urn:schemas-microsoft-com:office:word" xmlns:w="http://schemas.openxmlformats.org/wordprocessingml/2006/main" xmlns:w14="http://schemas.microsoft.com/office/word/2010/wordml" xmlns:w15="http://schemas.microsoft.com/office/word/2012/wordml" xmlns:w16cex="http://schemas.microsoft.com/office/word/2018/wordml/cex" xmlns:w16cid="http://schemas.microsoft.com/office/word/2016/wordml/cid" xmlns:w16="http://schemas.microsoft.com/office/word/2018/wordml" xmlns:w16sdtdh="http://schemas.microsoft.com/office/word/2020/wordml/sdtdatahash" xmlns:w16se="http://schemas.microsoft.com/office/word/2015/wordml/symex" xmlns:wpg="http://schemas.microsoft.com/office/word/2010/wordprocessingGroup" xmlns:wpi="http://schemas.microsoft.com/office/word/2010/wordprocessingInk" xmlns:wne="http://schemas.microsoft.com/office/word/2006/wordml" xmlns:wps="http://schemas.microsoft.com/office/word/2010/wordprocessingShape" mc:Ignorable="w14 w15 w16se w16cid w16 w16cex w16sdtdh wp14">
+<w:ftr xmlns:wpc="http://schemas.microsoft.com/office/word/2010/wordprocessingCanvas" xmlns:cx="http://schemas.microsoft.com/office/drawing/2014/chartex" xmlns:cx1="http://schemas.microsoft.com/office/drawing/2015/9/8/chartex" xmlns:cx2="http://schemas.microsoft.com/office/drawing/2015/10/21/chartex" xmlns:cx3="http://schemas.microsoft.com/office/drawing/2016/5/9/chartex" xmlns:cx4="http://schemas.microsoft.com/office/drawing/2016/5/10/chartex" xmlns:cx5="http://schemas.microsoft.com/office/drawing/2016/5/11/chartex" xmlns:cx6="http://schemas.microsoft.com/office/drawing/2016/5/12/chartex" xmlns:cx7="http://schemas.microsoft.com/office/drawing/2016/5/13/chartex" xmlns:cx8="http://schemas.microsoft.com/office/drawing/2016/5/14/chartex" xmlns:mc="http://schemas.openxmlformats.org/markup-compatibility/2006" xmlns:aink="http://schemas.microsoft.com/office/drawing/2016/ink" xmlns:am3d="http://schemas.microsoft.com/office/drawing/2017/model3d" xmlns:o="urn:schemas-microsoft-com:office:office" xmlns:oel="http://schemas.microsoft.com/office/2019/extlst" xmlns:r="http://schemas.openxmlformats.org/officeDocument/2006/relationships" xmlns:m="http://schemas.openxmlformats.org/officeDocument/2006/math" xmlns:v="urn:schemas-microsoft-com:vml" xmlns:wp14="http://schemas.microsoft.com/office/word/2010/wordprocessingDrawing" xmlns:wp="http://schemas.openxmlformats.org/drawingml/2006/wordprocessingDrawing" xmlns:w10="urn:schemas-microsoft-com:office:word" xmlns:w="http://schemas.openxmlformats.org/wordprocessingml/2006/main" xmlns:w14="http://schemas.microsoft.com/office/word/2010/wordml" xmlns:w15="http://schemas.microsoft.com/office/word/2012/wordml" xmlns:w16cex="http://schemas.microsoft.com/office/word/2018/wordml/cex" xmlns:w16cid="http://schemas.microsoft.com/office/word/2016/wordml/cid" xmlns:w16="http://schemas.microsoft.com/office/word/2018/wordml" xmlns:w16sdtdh="http://schemas.microsoft.com/office/word/2020/wordml/sdtdatahash" xmlns:w16se="http://schemas.microsoft.com/office/word/2015/wordml/symex" xmlns:wpg="http://schemas.microsoft.com/office/word/2010/wordprocessingGroup" xmlns:wpi="http://schemas.microsoft.com/office/word/2010/wordprocessingInk" xmlns:wne="http://schemas.microsoft.com/office/word/2006/wordml" xmlns:wps="http://schemas.microsoft.com/office/word/2010/wordprocessingShape" mc:Ignorable="w14 w15 w16se w16cid w16 w16cex w16sdtdh wp14">
   <w:p>
     <w:pPr>
       <w:pStyle w:val="Footer"/>
@@ -1624,7 +932,7 @@
 </file>
 
 <file path=word/footer3.xml><?xml version="1.0" encoding="utf-8"?>
-<w:ftr xmlns:wpc="http://schemas.microsoft.com/office/word/2010/wordprocessingCanvas" xmlns:cx="http://schemas.microsoft.com/office/drawing/2014/chartex" xmlns:cx1="http://schemas.microsoft.com/office/drawing/2015/9/8/chartex" xmlns:cx2="http://schemas.microsoft.com/office/drawing/2015/10/21/chartex" xmlns:cx3="http://schemas.microsoft.com/office/drawing/2016/5/9/chartex" xmlns:cx4="http://schemas.microsoft.com/office/drawing/2016/5/10/chartex" xmlns:cx5="http://schemas.microsoft.com/office/drawing/2016/5/11/chartex" xmlns:cx6="http://schemas.microsoft.com/office/drawing/2016/5/12/chartex" xmlns:cx7="http://schemas.microsoft.com/office/drawing/2016/5/13/chartex" xmlns:cx8="http://schemas.microsoft.com/office/drawing/2016/5/14/chartex" xmlns:mc="http://schemas.openxmlformats.org/markup-compatibility/2006" xmlns:aink="http://schemas.microsoft.com/office/drawing/2016/ink" xmlns:am3d="http://schemas.microsoft.com/office/drawing/2017/model3d" xmlns:o="urn:schemas-microsoft-com:office:office" xmlns:r="http://schemas.openxmlformats.org/officeDocument/2006/relationships" xmlns:m="http://schemas.openxmlformats.org/officeDocument/2006/math" xmlns:v="urn:schemas-microsoft-com:vml" xmlns:wp14="http://schemas.microsoft.com/office/word/2010/wordprocessingDrawing" xmlns:wp="http://schemas.openxmlformats.org/drawingml/2006/wordprocessingDrawing" xmlns:w10="urn:schemas-microsoft-com:office:word" xmlns:w="http://schemas.openxmlformats.org/wordprocessingml/2006/main" xmlns:w14="http://schemas.microsoft.com/office/word/2010/wordml" xmlns:w15="http://schemas.microsoft.com/office/word/2012/wordml" xmlns:w16cex="http://schemas.microsoft.com/office/word/2018/wordml/cex" xmlns:w16cid="http://schemas.microsoft.com/office/word/2016/wordml/cid" xmlns:w16="http://schemas.microsoft.com/office/word/2018/wordml" xmlns:w16sdtdh="http://schemas.microsoft.com/office/word/2020/wordml/sdtdatahash" xmlns:w16se="http://schemas.microsoft.com/office/word/2015/wordml/symex" xmlns:wpg="http://schemas.microsoft.com/office/word/2010/wordprocessingGroup" xmlns:wpi="http://schemas.microsoft.com/office/word/2010/wordprocessingInk" xmlns:wne="http://schemas.microsoft.com/office/word/2006/wordml" xmlns:wps="http://schemas.microsoft.com/office/word/2010/wordprocessingShape" mc:Ignorable="w14 w15 w16se w16cid w16 w16cex w16sdtdh wp14">
+<w:ftr xmlns:wpc="http://schemas.microsoft.com/office/word/2010/wordprocessingCanvas" xmlns:cx="http://schemas.microsoft.com/office/drawing/2014/chartex" xmlns:cx1="http://schemas.microsoft.com/office/drawing/2015/9/8/chartex" xmlns:cx2="http://schemas.microsoft.com/office/drawing/2015/10/21/chartex" xmlns:cx3="http://schemas.microsoft.com/office/drawing/2016/5/9/chartex" xmlns:cx4="http://schemas.microsoft.com/office/drawing/2016/5/10/chartex" xmlns:cx5="http://schemas.microsoft.com/office/drawing/2016/5/11/chartex" xmlns:cx6="http://schemas.microsoft.com/office/drawing/2016/5/12/chartex" xmlns:cx7="http://schemas.microsoft.com/office/drawing/2016/5/13/chartex" xmlns:cx8="http://schemas.microsoft.com/office/drawing/2016/5/14/chartex" xmlns:mc="http://schemas.openxmlformats.org/markup-compatibility/2006" xmlns:aink="http://schemas.microsoft.com/office/drawing/2016/ink" xmlns:am3d="http://schemas.microsoft.com/office/drawing/2017/model3d" xmlns:o="urn:schemas-microsoft-com:office:office" xmlns:oel="http://schemas.microsoft.com/office/2019/extlst" xmlns:r="http://schemas.openxmlformats.org/officeDocument/2006/relationships" xmlns:m="http://schemas.openxmlformats.org/officeDocument/2006/math" xmlns:v="urn:schemas-microsoft-com:vml" xmlns:wp14="http://schemas.microsoft.com/office/word/2010/wordprocessingDrawing" xmlns:wp="http://schemas.openxmlformats.org/drawingml/2006/wordprocessingDrawing" xmlns:w10="urn:schemas-microsoft-com:office:word" xmlns:w="http://schemas.openxmlformats.org/wordprocessingml/2006/main" xmlns:w14="http://schemas.microsoft.com/office/word/2010/wordml" xmlns:w15="http://schemas.microsoft.com/office/word/2012/wordml" xmlns:w16cex="http://schemas.microsoft.com/office/word/2018/wordml/cex" xmlns:w16cid="http://schemas.microsoft.com/office/word/2016/wordml/cid" xmlns:w16="http://schemas.microsoft.com/office/word/2018/wordml" xmlns:w16sdtdh="http://schemas.microsoft.com/office/word/2020/wordml/sdtdatahash" xmlns:w16se="http://schemas.microsoft.com/office/word/2015/wordml/symex" xmlns:wpg="http://schemas.microsoft.com/office/word/2010/wordprocessingGroup" xmlns:wpi="http://schemas.microsoft.com/office/word/2010/wordprocessingInk" xmlns:wne="http://schemas.microsoft.com/office/word/2006/wordml" xmlns:wps="http://schemas.microsoft.com/office/word/2010/wordprocessingShape" mc:Ignorable="w14 w15 w16se w16cid w16 w16cex w16sdtdh wp14">
   <w:p>
     <w:pPr>
       <w:pStyle w:val="Footer"/>
@@ -1634,7 +942,7 @@
 </file>
 
 <file path=word/footnotes.xml><?xml version="1.0" encoding="utf-8"?>
-<w:footnotes xmlns:wpc="http://schemas.microsoft.com/office/word/2010/wordprocessingCanvas" xmlns:cx="http://schemas.microsoft.com/office/drawing/2014/chartex" xmlns:cx1="http://schemas.microsoft.com/office/drawing/2015/9/8/chartex" xmlns:cx2="http://schemas.microsoft.com/office/drawing/2015/10/21/chartex" xmlns:cx3="http://schemas.microsoft.com/office/drawing/2016/5/9/chartex" xmlns:cx4="http://schemas.microsoft.com/office/drawing/2016/5/10/chartex" xmlns:cx5="http://schemas.microsoft.com/office/drawing/2016/5/11/chartex" xmlns:cx6="http://schemas.microsoft.com/office/drawing/2016/5/12/chartex" xmlns:cx7="http://schemas.microsoft.com/office/drawing/2016/5/13/chartex" xmlns:cx8="http://schemas.microsoft.com/office/drawing/2016/5/14/chartex" xmlns:mc="http://schemas.openxmlformats.org/markup-compatibility/2006" xmlns:aink="http://schemas.microsoft.com/office/drawing/2016/ink" xmlns:am3d="http://schemas.microsoft.com/office/drawing/2017/model3d" xmlns:o="urn:schemas-microsoft-com:office:office" xmlns:r="http://schemas.openxmlformats.org/officeDocument/2006/relationships" xmlns:m="http://schemas.openxmlformats.org/officeDocument/2006/math" xmlns:v="urn:schemas-microsoft-com:vml" xmlns:wp14="http://schemas.microsoft.com/office/word/2010/wordprocessingDrawing" xmlns:wp="http://schemas.openxmlformats.org/drawingml/2006/wordprocessingDrawing" xmlns:w10="urn:schemas-microsoft-com:office:word" xmlns:w="http://schemas.openxmlformats.org/wordprocessingml/2006/main" xmlns:w14="http://schemas.microsoft.com/office/word/2010/wordml" xmlns:w15="http://schemas.microsoft.com/office/word/2012/wordml" xmlns:w16cex="http://schemas.microsoft.com/office/word/2018/wordml/cex" xmlns:w16cid="http://schemas.microsoft.com/office/word/2016/wordml/cid" xmlns:w16="http://schemas.microsoft.com/office/word/2018/wordml" xmlns:w16sdtdh="http://schemas.microsoft.com/office/word/2020/wordml/sdtdatahash" xmlns:w16se="http://schemas.microsoft.com/office/word/2015/wordml/symex" xmlns:wpg="http://schemas.microsoft.com/office/word/2010/wordprocessingGroup" xmlns:wpi="http://schemas.microsoft.com/office/word/2010/wordprocessingInk" xmlns:wne="http://schemas.microsoft.com/office/word/2006/wordml" xmlns:wps="http://schemas.microsoft.com/office/word/2010/wordprocessingShape" mc:Ignorable="w14 w15 w16se w16cid w16 w16cex w16sdtdh wp14">
+<w:footnotes xmlns:wpc="http://schemas.microsoft.com/office/word/2010/wordprocessingCanvas" xmlns:cx="http://schemas.microsoft.com/office/drawing/2014/chartex" xmlns:cx1="http://schemas.microsoft.com/office/drawing/2015/9/8/chartex" xmlns:cx2="http://schemas.microsoft.com/office/drawing/2015/10/21/chartex" xmlns:cx3="http://schemas.microsoft.com/office/drawing/2016/5/9/chartex" xmlns:cx4="http://schemas.microsoft.com/office/drawing/2016/5/10/chartex" xmlns:cx5="http://schemas.microsoft.com/office/drawing/2016/5/11/chartex" xmlns:cx6="http://schemas.microsoft.com/office/drawing/2016/5/12/chartex" xmlns:cx7="http://schemas.microsoft.com/office/drawing/2016/5/13/chartex" xmlns:cx8="http://schemas.microsoft.com/office/drawing/2016/5/14/chartex" xmlns:mc="http://schemas.openxmlformats.org/markup-compatibility/2006" xmlns:aink="http://schemas.microsoft.com/office/drawing/2016/ink" xmlns:am3d="http://schemas.microsoft.com/office/drawing/2017/model3d" xmlns:o="urn:schemas-microsoft-com:office:office" xmlns:oel="http://schemas.microsoft.com/office/2019/extlst" xmlns:r="http://schemas.openxmlformats.org/officeDocument/2006/relationships" xmlns:m="http://schemas.openxmlformats.org/officeDocument/2006/math" xmlns:v="urn:schemas-microsoft-com:vml" xmlns:wp14="http://schemas.microsoft.com/office/word/2010/wordprocessingDrawing" xmlns:wp="http://schemas.openxmlformats.org/drawingml/2006/wordprocessingDrawing" xmlns:w10="urn:schemas-microsoft-com:office:word" xmlns:w="http://schemas.openxmlformats.org/wordprocessingml/2006/main" xmlns:w14="http://schemas.microsoft.com/office/word/2010/wordml" xmlns:w15="http://schemas.microsoft.com/office/word/2012/wordml" xmlns:w16cex="http://schemas.microsoft.com/office/word/2018/wordml/cex" xmlns:w16cid="http://schemas.microsoft.com/office/word/2016/wordml/cid" xmlns:w16="http://schemas.microsoft.com/office/word/2018/wordml" xmlns:w16sdtdh="http://schemas.microsoft.com/office/word/2020/wordml/sdtdatahash" xmlns:w16se="http://schemas.microsoft.com/office/word/2015/wordml/symex" xmlns:wpg="http://schemas.microsoft.com/office/word/2010/wordprocessingGroup" xmlns:wpi="http://schemas.microsoft.com/office/word/2010/wordprocessingInk" xmlns:wne="http://schemas.microsoft.com/office/word/2006/wordml" xmlns:wps="http://schemas.microsoft.com/office/word/2010/wordprocessingShape" mc:Ignorable="w14 w15 w16se w16cid w16 w16cex w16sdtdh wp14">
   <w:footnote w:type="separator" w:id="-1">
     <w:p>
       <w:pPr>
@@ -1659,7 +967,7 @@
 </file>
 
 <file path=word/header1.xml><?xml version="1.0" encoding="utf-8"?>
-<w:hdr xmlns:wpc="http://schemas.microsoft.com/office/word/2010/wordprocessingCanvas" xmlns:cx="http://schemas.microsoft.com/office/drawing/2014/chartex" xmlns:cx1="http://schemas.microsoft.com/office/drawing/2015/9/8/chartex" xmlns:cx2="http://schemas.microsoft.com/office/drawing/2015/10/21/chartex" xmlns:cx3="http://schemas.microsoft.com/office/drawing/2016/5/9/chartex" xmlns:cx4="http://schemas.microsoft.com/office/drawing/2016/5/10/chartex" xmlns:cx5="http://schemas.microsoft.com/office/drawing/2016/5/11/chartex" xmlns:cx6="http://schemas.microsoft.com/office/drawing/2016/5/12/chartex" xmlns:cx7="http://schemas.microsoft.com/office/drawing/2016/5/13/chartex" xmlns:cx8="http://schemas.microsoft.com/office/drawing/2016/5/14/chartex" xmlns:mc="http://schemas.openxmlformats.org/markup-compatibility/2006" xmlns:aink="http://schemas.microsoft.com/office/drawing/2016/ink" xmlns:am3d="http://schemas.microsoft.com/office/drawing/2017/model3d" xmlns:o="urn:schemas-microsoft-com:office:office" xmlns:r="http://schemas.openxmlformats.org/officeDocument/2006/relationships" xmlns:m="http://schemas.openxmlformats.org/officeDocument/2006/math" xmlns:v="urn:schemas-microsoft-com:vml" xmlns:wp14="http://schemas.microsoft.com/office/word/2010/wordprocessingDrawing" xmlns:wp="http://schemas.openxmlformats.org/drawingml/2006/wordprocessingDrawing" xmlns:w10="urn:schemas-microsoft-com:office:word" xmlns:w="http://schemas.openxmlformats.org/wordprocessingml/2006/main" xmlns:w14="http://schemas.microsoft.com/office/word/2010/wordml" xmlns:w15="http://schemas.microsoft.com/office/word/2012/wordml" xmlns:w16cex="http://schemas.microsoft.com/office/word/2018/wordml/cex" xmlns:w16cid="http://schemas.microsoft.com/office/word/2016/wordml/cid" xmlns:w16="http://schemas.microsoft.com/office/word/2018/wordml" xmlns:w16sdtdh="http://schemas.microsoft.com/office/word/2020/wordml/sdtdatahash" xmlns:w16se="http://schemas.microsoft.com/office/word/2015/wordml/symex" xmlns:wpg="http://schemas.microsoft.com/office/word/2010/wordprocessingGroup" xmlns:wpi="http://schemas.microsoft.com/office/word/2010/wordprocessingInk" xmlns:wne="http://schemas.microsoft.com/office/word/2006/wordml" xmlns:wps="http://schemas.microsoft.com/office/word/2010/wordprocessingShape" mc:Ignorable="w14 w15 w16se w16cid w16 w16cex w16sdtdh wp14">
+<w:hdr xmlns:wpc="http://schemas.microsoft.com/office/word/2010/wordprocessingCanvas" xmlns:cx="http://schemas.microsoft.com/office/drawing/2014/chartex" xmlns:cx1="http://schemas.microsoft.com/office/drawing/2015/9/8/chartex" xmlns:cx2="http://schemas.microsoft.com/office/drawing/2015/10/21/chartex" xmlns:cx3="http://schemas.microsoft.com/office/drawing/2016/5/9/chartex" xmlns:cx4="http://schemas.microsoft.com/office/drawing/2016/5/10/chartex" xmlns:cx5="http://schemas.microsoft.com/office/drawing/2016/5/11/chartex" xmlns:cx6="http://schemas.microsoft.com/office/drawing/2016/5/12/chartex" xmlns:cx7="http://schemas.microsoft.com/office/drawing/2016/5/13/chartex" xmlns:cx8="http://schemas.microsoft.com/office/drawing/2016/5/14/chartex" xmlns:mc="http://schemas.openxmlformats.org/markup-compatibility/2006" xmlns:aink="http://schemas.microsoft.com/office/drawing/2016/ink" xmlns:am3d="http://schemas.microsoft.com/office/drawing/2017/model3d" xmlns:o="urn:schemas-microsoft-com:office:office" xmlns:oel="http://schemas.microsoft.com/office/2019/extlst" xmlns:r="http://schemas.openxmlformats.org/officeDocument/2006/relationships" xmlns:m="http://schemas.openxmlformats.org/officeDocument/2006/math" xmlns:v="urn:schemas-microsoft-com:vml" xmlns:wp14="http://schemas.microsoft.com/office/word/2010/wordprocessingDrawing" xmlns:wp="http://schemas.openxmlformats.org/drawingml/2006/wordprocessingDrawing" xmlns:w10="urn:schemas-microsoft-com:office:word" xmlns:w="http://schemas.openxmlformats.org/wordprocessingml/2006/main" xmlns:w14="http://schemas.microsoft.com/office/word/2010/wordml" xmlns:w15="http://schemas.microsoft.com/office/word/2012/wordml" xmlns:w16cex="http://schemas.microsoft.com/office/word/2018/wordml/cex" xmlns:w16cid="http://schemas.microsoft.com/office/word/2016/wordml/cid" xmlns:w16="http://schemas.microsoft.com/office/word/2018/wordml" xmlns:w16sdtdh="http://schemas.microsoft.com/office/word/2020/wordml/sdtdatahash" xmlns:w16se="http://schemas.microsoft.com/office/word/2015/wordml/symex" xmlns:wpg="http://schemas.microsoft.com/office/word/2010/wordprocessingGroup" xmlns:wpi="http://schemas.microsoft.com/office/word/2010/wordprocessingInk" xmlns:wne="http://schemas.microsoft.com/office/word/2006/wordml" xmlns:wps="http://schemas.microsoft.com/office/word/2010/wordprocessingShape" mc:Ignorable="w14 w15 w16se w16cid w16 w16cex w16sdtdh wp14">
   <w:p>
     <w:pPr>
       <w:pStyle w:val="Header"/>
@@ -1669,7 +977,7 @@
 </file>
 
 <file path=word/header2.xml><?xml version="1.0" encoding="utf-8"?>
-<w:hdr xmlns:wpc="http://schemas.microsoft.com/office/word/2010/wordprocessingCanvas" xmlns:cx="http://schemas.microsoft.com/office/drawing/2014/chartex" xmlns:cx1="http://schemas.microsoft.com/office/drawing/2015/9/8/chartex" xmlns:cx2="http://schemas.microsoft.com/office/drawing/2015/10/21/chartex" xmlns:cx3="http://schemas.microsoft.com/office/drawing/2016/5/9/chartex" xmlns:cx4="http://schemas.microsoft.com/office/drawing/2016/5/10/chartex" xmlns:cx5="http://schemas.microsoft.com/office/drawing/2016/5/11/chartex" xmlns:cx6="http://schemas.microsoft.com/office/drawing/2016/5/12/chartex" xmlns:cx7="http://schemas.microsoft.com/office/drawing/2016/5/13/chartex" xmlns:cx8="http://schemas.microsoft.com/office/drawing/2016/5/14/chartex" xmlns:mc="http://schemas.openxmlformats.org/markup-compatibility/2006" xmlns:aink="http://schemas.microsoft.com/office/drawing/2016/ink" xmlns:am3d="http://schemas.microsoft.com/office/drawing/2017/model3d" xmlns:o="urn:schemas-microsoft-com:office:office" xmlns:r="http://schemas.openxmlformats.org/officeDocument/2006/relationships" xmlns:m="http://schemas.openxmlformats.org/officeDocument/2006/math" xmlns:v="urn:schemas-microsoft-com:vml" xmlns:wp14="http://schemas.microsoft.com/office/word/2010/wordprocessingDrawing" xmlns:wp="http://schemas.openxmlformats.org/drawingml/2006/wordprocessingDrawing" xmlns:w10="urn:schemas-microsoft-com:office:word" xmlns:w="http://schemas.openxmlformats.org/wordprocessingml/2006/main" xmlns:w14="http://schemas.microsoft.com/office/word/2010/wordml" xmlns:w15="http://schemas.microsoft.com/office/word/2012/wordml" xmlns:w16cex="http://schemas.microsoft.com/office/word/2018/wordml/cex" xmlns:w16cid="http://schemas.microsoft.com/office/word/2016/wordml/cid" xmlns:w16="http://schemas.microsoft.com/office/word/2018/wordml" xmlns:w16sdtdh="http://schemas.microsoft.com/office/word/2020/wordml/sdtdatahash" xmlns:w16se="http://schemas.microsoft.com/office/word/2015/wordml/symex" xmlns:wpg="http://schemas.microsoft.com/office/word/2010/wordprocessingGroup" xmlns:wpi="http://schemas.microsoft.com/office/word/2010/wordprocessingInk" xmlns:wne="http://schemas.microsoft.com/office/word/2006/wordml" xmlns:wps="http://schemas.microsoft.com/office/word/2010/wordprocessingShape" mc:Ignorable="w14 w15 w16se w16cid w16 w16cex w16sdtdh wp14">
+<w:hdr xmlns:wpc="http://schemas.microsoft.com/office/word/2010/wordprocessingCanvas" xmlns:cx="http://schemas.microsoft.com/office/drawing/2014/chartex" xmlns:cx1="http://schemas.microsoft.com/office/drawing/2015/9/8/chartex" xmlns:cx2="http://schemas.microsoft.com/office/drawing/2015/10/21/chartex" xmlns:cx3="http://schemas.microsoft.com/office/drawing/2016/5/9/chartex" xmlns:cx4="http://schemas.microsoft.com/office/drawing/2016/5/10/chartex" xmlns:cx5="http://schemas.microsoft.com/office/drawing/2016/5/11/chartex" xmlns:cx6="http://schemas.microsoft.com/office/drawing/2016/5/12/chartex" xmlns:cx7="http://schemas.microsoft.com/office/drawing/2016/5/13/chartex" xmlns:cx8="http://schemas.microsoft.com/office/drawing/2016/5/14/chartex" xmlns:mc="http://schemas.openxmlformats.org/markup-compatibility/2006" xmlns:aink="http://schemas.microsoft.com/office/drawing/2016/ink" xmlns:am3d="http://schemas.microsoft.com/office/drawing/2017/model3d" xmlns:o="urn:schemas-microsoft-com:office:office" xmlns:oel="http://schemas.microsoft.com/office/2019/extlst" xmlns:r="http://schemas.openxmlformats.org/officeDocument/2006/relationships" xmlns:m="http://schemas.openxmlformats.org/officeDocument/2006/math" xmlns:v="urn:schemas-microsoft-com:vml" xmlns:wp14="http://schemas.microsoft.com/office/word/2010/wordprocessingDrawing" xmlns:wp="http://schemas.openxmlformats.org/drawingml/2006/wordprocessingDrawing" xmlns:w10="urn:schemas-microsoft-com:office:word" xmlns:w="http://schemas.openxmlformats.org/wordprocessingml/2006/main" xmlns:w14="http://schemas.microsoft.com/office/word/2010/wordml" xmlns:w15="http://schemas.microsoft.com/office/word/2012/wordml" xmlns:w16cex="http://schemas.microsoft.com/office/word/2018/wordml/cex" xmlns:w16cid="http://schemas.microsoft.com/office/word/2016/wordml/cid" xmlns:w16="http://schemas.microsoft.com/office/word/2018/wordml" xmlns:w16sdtdh="http://schemas.microsoft.com/office/word/2020/wordml/sdtdatahash" xmlns:w16se="http://schemas.microsoft.com/office/word/2015/wordml/symex" xmlns:wpg="http://schemas.microsoft.com/office/word/2010/wordprocessingGroup" xmlns:wpi="http://schemas.microsoft.com/office/word/2010/wordprocessingInk" xmlns:wne="http://schemas.microsoft.com/office/word/2006/wordml" xmlns:wps="http://schemas.microsoft.com/office/word/2010/wordprocessingShape" mc:Ignorable="w14 w15 w16se w16cid w16 w16cex w16sdtdh wp14">
   <w:p>
     <w:pPr>
       <w:pStyle w:val="Header"/>
@@ -1679,7 +987,7 @@
 </file>
 
 <file path=word/header3.xml><?xml version="1.0" encoding="utf-8"?>
-<w:hdr xmlns:wpc="http://schemas.microsoft.com/office/word/2010/wordprocessingCanvas" xmlns:cx="http://schemas.microsoft.com/office/drawing/2014/chartex" xmlns:cx1="http://schemas.microsoft.com/office/drawing/2015/9/8/chartex" xmlns:cx2="http://schemas.microsoft.com/office/drawing/2015/10/21/chartex" xmlns:cx3="http://schemas.microsoft.com/office/drawing/2016/5/9/chartex" xmlns:cx4="http://schemas.microsoft.com/office/drawing/2016/5/10/chartex" xmlns:cx5="http://schemas.microsoft.com/office/drawing/2016/5/11/chartex" xmlns:cx6="http://schemas.microsoft.com/office/drawing/2016/5/12/chartex" xmlns:cx7="http://schemas.microsoft.com/office/drawing/2016/5/13/chartex" xmlns:cx8="http://schemas.microsoft.com/office/drawing/2016/5/14/chartex" xmlns:mc="http://schemas.openxmlformats.org/markup-compatibility/2006" xmlns:aink="http://schemas.microsoft.com/office/drawing/2016/ink" xmlns:am3d="http://schemas.microsoft.com/office/drawing/2017/model3d" xmlns:o="urn:schemas-microsoft-com:office:office" xmlns:r="http://schemas.openxmlformats.org/officeDocument/2006/relationships" xmlns:m="http://schemas.openxmlformats.org/officeDocument/2006/math" xmlns:v="urn:schemas-microsoft-com:vml" xmlns:wp14="http://schemas.microsoft.com/office/word/2010/wordprocessingDrawing" xmlns:wp="http://schemas.openxmlformats.org/drawingml/2006/wordprocessingDrawing" xmlns:w10="urn:schemas-microsoft-com:office:word" xmlns:w="http://schemas.openxmlformats.org/wordprocessingml/2006/main" xmlns:w14="http://schemas.microsoft.com/office/word/2010/wordml" xmlns:w15="http://schemas.microsoft.com/office/word/2012/wordml" xmlns:w16cex="http://schemas.microsoft.com/office/word/2018/wordml/cex" xmlns:w16cid="http://schemas.microsoft.com/office/word/2016/wordml/cid" xmlns:w16="http://schemas.microsoft.com/office/word/2018/wordml" xmlns:w16sdtdh="http://schemas.microsoft.com/office/word/2020/wordml/sdtdatahash" xmlns:w16se="http://schemas.microsoft.com/office/word/2015/wordml/symex" xmlns:wpg="http://schemas.microsoft.com/office/word/2010/wordprocessingGroup" xmlns:wpi="http://schemas.microsoft.com/office/word/2010/wordprocessingInk" xmlns:wne="http://schemas.microsoft.com/office/word/2006/wordml" xmlns:wps="http://schemas.microsoft.com/office/word/2010/wordprocessingShape" mc:Ignorable="w14 w15 w16se w16cid w16 w16cex w16sdtdh wp14">
+<w:hdr xmlns:wpc="http://schemas.microsoft.com/office/word/2010/wordprocessingCanvas" xmlns:cx="http://schemas.microsoft.com/office/drawing/2014/chartex" xmlns:cx1="http://schemas.microsoft.com/office/drawing/2015/9/8/chartex" xmlns:cx2="http://schemas.microsoft.com/office/drawing/2015/10/21/chartex" xmlns:cx3="http://schemas.microsoft.com/office/drawing/2016/5/9/chartex" xmlns:cx4="http://schemas.microsoft.com/office/drawing/2016/5/10/chartex" xmlns:cx5="http://schemas.microsoft.com/office/drawing/2016/5/11/chartex" xmlns:cx6="http://schemas.microsoft.com/office/drawing/2016/5/12/chartex" xmlns:cx7="http://schemas.microsoft.com/office/drawing/2016/5/13/chartex" xmlns:cx8="http://schemas.microsoft.com/office/drawing/2016/5/14/chartex" xmlns:mc="http://schemas.openxmlformats.org/markup-compatibility/2006" xmlns:aink="http://schemas.microsoft.com/office/drawing/2016/ink" xmlns:am3d="http://schemas.microsoft.com/office/drawing/2017/model3d" xmlns:o="urn:schemas-microsoft-com:office:office" xmlns:oel="http://schemas.microsoft.com/office/2019/extlst" xmlns:r="http://schemas.openxmlformats.org/officeDocument/2006/relationships" xmlns:m="http://schemas.openxmlformats.org/officeDocument/2006/math" xmlns:v="urn:schemas-microsoft-com:vml" xmlns:wp14="http://schemas.microsoft.com/office/word/2010/wordprocessingDrawing" xmlns:wp="http://schemas.openxmlformats.org/drawingml/2006/wordprocessingDrawing" xmlns:w10="urn:schemas-microsoft-com:office:word" xmlns:w="http://schemas.openxmlformats.org/wordprocessingml/2006/main" xmlns:w14="http://schemas.microsoft.com/office/word/2010/wordml" xmlns:w15="http://schemas.microsoft.com/office/word/2012/wordml" xmlns:w16cex="http://schemas.microsoft.com/office/word/2018/wordml/cex" xmlns:w16cid="http://schemas.microsoft.com/office/word/2016/wordml/cid" xmlns:w16="http://schemas.microsoft.com/office/word/2018/wordml" xmlns:w16sdtdh="http://schemas.microsoft.com/office/word/2020/wordml/sdtdatahash" xmlns:w16se="http://schemas.microsoft.com/office/word/2015/wordml/symex" xmlns:wpg="http://schemas.microsoft.com/office/word/2010/wordprocessingGroup" xmlns:wpi="http://schemas.microsoft.com/office/word/2010/wordprocessingInk" xmlns:wne="http://schemas.microsoft.com/office/word/2006/wordml" xmlns:wps="http://schemas.microsoft.com/office/word/2010/wordprocessingShape" mc:Ignorable="w14 w15 w16se w16cid w16 w16cex w16sdtdh wp14">
   <w:p>
     <w:pPr>
       <w:pStyle w:val="Header"/>
@@ -1689,7 +997,7 @@
 </file>
 
 <file path=word/numbering.xml><?xml version="1.0" encoding="utf-8"?>
-<w:numbering xmlns:wpc="http://schemas.microsoft.com/office/word/2010/wordprocessingCanvas" xmlns:cx="http://schemas.microsoft.com/office/drawing/2014/chartex" xmlns:cx1="http://schemas.microsoft.com/office/drawing/2015/9/8/chartex" xmlns:cx2="http://schemas.microsoft.com/office/drawing/2015/10/21/chartex" xmlns:cx3="http://schemas.microsoft.com/office/drawing/2016/5/9/chartex" xmlns:cx4="http://schemas.microsoft.com/office/drawing/2016/5/10/chartex" xmlns:cx5="http://schemas.microsoft.com/office/drawing/2016/5/11/chartex" xmlns:cx6="http://schemas.microsoft.com/office/drawing/2016/5/12/chartex" xmlns:cx7="http://schemas.microsoft.com/office/drawing/2016/5/13/chartex" xmlns:cx8="http://schemas.microsoft.com/office/drawing/2016/5/14/chartex" xmlns:mc="http://schemas.openxmlformats.org/markup-compatibility/2006" xmlns:aink="http://schemas.microsoft.com/office/drawing/2016/ink" xmlns:am3d="http://schemas.microsoft.com/office/drawing/2017/model3d" xmlns:o="urn:schemas-microsoft-com:office:office" xmlns:r="http://schemas.openxmlformats.org/officeDocument/2006/relationships" xmlns:m="http://schemas.openxmlformats.org/officeDocument/2006/math" xmlns:v="urn:schemas-microsoft-com:vml" xmlns:wp14="http://schemas.microsoft.com/office/word/2010/wordprocessingDrawing" xmlns:wp="http://schemas.openxmlformats.org/drawingml/2006/wordprocessingDrawing" xmlns:w10="urn:schemas-microsoft-com:office:word" xmlns:w="http://schemas.openxmlformats.org/wordprocessingml/2006/main" xmlns:w14="http://schemas.microsoft.com/office/word/2010/wordml" xmlns:w15="http://schemas.microsoft.com/office/word/2012/wordml" xmlns:w16cex="http://schemas.microsoft.com/office/word/2018/wordml/cex" xmlns:w16cid="http://schemas.microsoft.com/office/word/2016/wordml/cid" xmlns:w16="http://schemas.microsoft.com/office/word/2018/wordml" xmlns:w16sdtdh="http://schemas.microsoft.com/office/word/2020/wordml/sdtdatahash" xmlns:w16se="http://schemas.microsoft.com/office/word/2015/wordml/symex" xmlns:wpg="http://schemas.microsoft.com/office/word/2010/wordprocessingGroup" xmlns:wpi="http://schemas.microsoft.com/office/word/2010/wordprocessingInk" xmlns:wne="http://schemas.microsoft.com/office/word/2006/wordml" xmlns:wps="http://schemas.microsoft.com/office/word/2010/wordprocessingShape" mc:Ignorable="w14 w15 w16se w16cid w16 w16cex w16sdtdh wp14">
+<w:numbering xmlns:wpc="http://schemas.microsoft.com/office/word/2010/wordprocessingCanvas" xmlns:cx="http://schemas.microsoft.com/office/drawing/2014/chartex" xmlns:cx1="http://schemas.microsoft.com/office/drawing/2015/9/8/chartex" xmlns:cx2="http://schemas.microsoft.com/office/drawing/2015/10/21/chartex" xmlns:cx3="http://schemas.microsoft.com/office/drawing/2016/5/9/chartex" xmlns:cx4="http://schemas.microsoft.com/office/drawing/2016/5/10/chartex" xmlns:cx5="http://schemas.microsoft.com/office/drawing/2016/5/11/chartex" xmlns:cx6="http://schemas.microsoft.com/office/drawing/2016/5/12/chartex" xmlns:cx7="http://schemas.microsoft.com/office/drawing/2016/5/13/chartex" xmlns:cx8="http://schemas.microsoft.com/office/drawing/2016/5/14/chartex" xmlns:mc="http://schemas.openxmlformats.org/markup-compatibility/2006" xmlns:aink="http://schemas.microsoft.com/office/drawing/2016/ink" xmlns:am3d="http://schemas.microsoft.com/office/drawing/2017/model3d" xmlns:o="urn:schemas-microsoft-com:office:office" xmlns:oel="http://schemas.microsoft.com/office/2019/extlst" xmlns:r="http://schemas.openxmlformats.org/officeDocument/2006/relationships" xmlns:m="http://schemas.openxmlformats.org/officeDocument/2006/math" xmlns:v="urn:schemas-microsoft-com:vml" xmlns:wp14="http://schemas.microsoft.com/office/word/2010/wordprocessingDrawing" xmlns:wp="http://schemas.openxmlformats.org/drawingml/2006/wordprocessingDrawing" xmlns:w10="urn:schemas-microsoft-com:office:word" xmlns:w="http://schemas.openxmlformats.org/wordprocessingml/2006/main" xmlns:w14="http://schemas.microsoft.com/office/word/2010/wordml" xmlns:w15="http://schemas.microsoft.com/office/word/2012/wordml" xmlns:w16cex="http://schemas.microsoft.com/office/word/2018/wordml/cex" xmlns:w16cid="http://schemas.microsoft.com/office/word/2016/wordml/cid" xmlns:w16="http://schemas.microsoft.com/office/word/2018/wordml" xmlns:w16sdtdh="http://schemas.microsoft.com/office/word/2020/wordml/sdtdatahash" xmlns:w16se="http://schemas.microsoft.com/office/word/2015/wordml/symex" xmlns:wpg="http://schemas.microsoft.com/office/word/2010/wordprocessingGroup" xmlns:wpi="http://schemas.microsoft.com/office/word/2010/wordprocessingInk" xmlns:wne="http://schemas.microsoft.com/office/word/2006/wordml" xmlns:wps="http://schemas.microsoft.com/office/word/2010/wordprocessingShape" mc:Ignorable="w14 w15 w16se w16cid w16 w16cex w16sdtdh wp14">
   <w:abstractNum w:abstractNumId="0" w15:restartNumberingAfterBreak="0">
     <w:nsid w:val="25BA1309"/>
     <w:multiLevelType w:val="hybridMultilevel"/>
@@ -2341,22 +1649,22 @@
       </w:rPr>
     </w:lvl>
   </w:abstractNum>
-  <w:num w:numId="1">
+  <w:num w:numId="1" w16cid:durableId="1304699612">
     <w:abstractNumId w:val="5"/>
   </w:num>
-  <w:num w:numId="2">
+  <w:num w:numId="2" w16cid:durableId="353190514">
     <w:abstractNumId w:val="3"/>
   </w:num>
-  <w:num w:numId="3">
+  <w:num w:numId="3" w16cid:durableId="2015913397">
     <w:abstractNumId w:val="0"/>
   </w:num>
-  <w:num w:numId="4">
+  <w:num w:numId="4" w16cid:durableId="1045257066">
     <w:abstractNumId w:val="2"/>
   </w:num>
-  <w:num w:numId="5">
+  <w:num w:numId="5" w16cid:durableId="407071006">
     <w:abstractNumId w:val="1"/>
   </w:num>
-  <w:num w:numId="6">
+  <w:num w:numId="6" w16cid:durableId="1801191695">
     <w:abstractNumId w:val="4"/>
   </w:num>
 </w:numbering>
@@ -2853,6 +2161,18 @@
     <w:uiPriority w:val="99"/>
     <w:rsid w:val="00485C7B"/>
   </w:style>
+  <w:style w:type="character" w:styleId="Hyperlink">
+    <w:name w:val="Hyperlink"/>
+    <w:basedOn w:val="DefaultParagraphFont"/>
+    <w:uiPriority w:val="99"/>
+    <w:semiHidden/>
+    <w:unhideWhenUsed/>
+    <w:rsid w:val="00B01602"/>
+    <w:rPr>
+      <w:color w:val="0000FF"/>
+      <w:u w:val="single"/>
+    </w:rPr>
+  </w:style>
 </w:styles>
 </file>
 

</xml_diff>